<commit_message>
Entrega Pruebas de Aceptación
</commit_message>
<xml_diff>
--- a/TP_Integrador/Pruebas De Aceptacion.docx
+++ b/TP_Integrador/Pruebas De Aceptacion.docx
@@ -43,7 +43,7 @@
         </w:tc>
         <w:tc>
           <w:tcPr>
-            <w:tcW w:w="1608" w:type="dxa"/>
+            <w:tcW w:w="1607" w:type="dxa"/>
           </w:tcPr>
           <w:p>
             <w:pPr>
@@ -244,7 +244,7 @@
         </w:tc>
         <w:tc>
           <w:tcPr>
-            <w:tcW w:w="1608" w:type="dxa"/>
+            <w:tcW w:w="1607" w:type="dxa"/>
           </w:tcPr>
           <w:p>
             <w:pPr>
@@ -492,7 +492,7 @@
         </w:tc>
         <w:tc>
           <w:tcPr>
-            <w:tcW w:w="1608" w:type="dxa"/>
+            <w:tcW w:w="1607" w:type="dxa"/>
           </w:tcPr>
           <w:p>
             <w:pPr>
@@ -686,7 +686,7 @@
         </w:tc>
         <w:tc>
           <w:tcPr>
-            <w:tcW w:w="1608" w:type="dxa"/>
+            <w:tcW w:w="1607" w:type="dxa"/>
           </w:tcPr>
           <w:p>
             <w:pPr>
@@ -880,7 +880,7 @@
         </w:tc>
         <w:tc>
           <w:tcPr>
-            <w:tcW w:w="1608" w:type="dxa"/>
+            <w:tcW w:w="1607" w:type="dxa"/>
           </w:tcPr>
           <w:p>
             <w:pPr>
@@ -1108,7 +1108,7 @@
         </w:tc>
         <w:tc>
           <w:tcPr>
-            <w:tcW w:w="1608" w:type="dxa"/>
+            <w:tcW w:w="1607" w:type="dxa"/>
           </w:tcPr>
           <w:p>
             <w:pPr>
@@ -1327,7 +1327,7 @@
         </w:tc>
         <w:tc>
           <w:tcPr>
-            <w:tcW w:w="1608" w:type="dxa"/>
+            <w:tcW w:w="1607" w:type="dxa"/>
           </w:tcPr>
           <w:p>
             <w:pPr>
@@ -1550,7 +1550,7 @@
         </w:tc>
         <w:tc>
           <w:tcPr>
-            <w:tcW w:w="1608" w:type="dxa"/>
+            <w:tcW w:w="1607" w:type="dxa"/>
           </w:tcPr>
           <w:p>
             <w:pPr>
@@ -1773,7 +1773,7 @@
         </w:tc>
         <w:tc>
           <w:tcPr>
-            <w:tcW w:w="1608" w:type="dxa"/>
+            <w:tcW w:w="1607" w:type="dxa"/>
           </w:tcPr>
           <w:p>
             <w:pPr>
@@ -1996,7 +1996,7 @@
         </w:tc>
         <w:tc>
           <w:tcPr>
-            <w:tcW w:w="1608" w:type="dxa"/>
+            <w:tcW w:w="1607" w:type="dxa"/>
           </w:tcPr>
           <w:p>
             <w:pPr>
@@ -2234,7 +2234,7 @@
         </w:tc>
         <w:tc>
           <w:tcPr>
-            <w:tcW w:w="1608" w:type="dxa"/>
+            <w:tcW w:w="1607" w:type="dxa"/>
           </w:tcPr>
           <w:p>
             <w:pPr>
@@ -2653,7 +2653,7 @@
         </w:tc>
         <w:tc>
           <w:tcPr>
-            <w:tcW w:w="1608" w:type="dxa"/>
+            <w:tcW w:w="1607" w:type="dxa"/>
           </w:tcPr>
           <w:p>
             <w:pPr>
@@ -2914,7 +2914,7 @@
         </w:tc>
         <w:tc>
           <w:tcPr>
-            <w:tcW w:w="1608" w:type="dxa"/>
+            <w:tcW w:w="1607" w:type="dxa"/>
           </w:tcPr>
           <w:p>
             <w:pPr>
@@ -3165,7 +3165,7 @@
         </w:tc>
         <w:tc>
           <w:tcPr>
-            <w:tcW w:w="1608" w:type="dxa"/>
+            <w:tcW w:w="1607" w:type="dxa"/>
           </w:tcPr>
           <w:p>
             <w:pPr>
@@ -3416,7 +3416,7 @@
         </w:tc>
         <w:tc>
           <w:tcPr>
-            <w:tcW w:w="1608" w:type="dxa"/>
+            <w:tcW w:w="1607" w:type="dxa"/>
           </w:tcPr>
           <w:p>
             <w:pPr>
@@ -3712,7 +3712,7 @@
         </w:tc>
         <w:tc>
           <w:tcPr>
-            <w:tcW w:w="1608" w:type="dxa"/>
+            <w:tcW w:w="1607" w:type="dxa"/>
           </w:tcPr>
           <w:p>
             <w:pPr>
@@ -3963,7 +3963,7 @@
         </w:tc>
         <w:tc>
           <w:tcPr>
-            <w:tcW w:w="1608" w:type="dxa"/>
+            <w:tcW w:w="1607" w:type="dxa"/>
           </w:tcPr>
           <w:p>
             <w:pPr>
@@ -4217,7 +4217,7 @@
         </w:tc>
         <w:tc>
           <w:tcPr>
-            <w:tcW w:w="1608" w:type="dxa"/>
+            <w:tcW w:w="1607" w:type="dxa"/>
           </w:tcPr>
           <w:p>
             <w:pPr>
@@ -4553,7 +4553,7 @@
         </w:tc>
         <w:tc>
           <w:tcPr>
-            <w:tcW w:w="1608" w:type="dxa"/>
+            <w:tcW w:w="1607" w:type="dxa"/>
           </w:tcPr>
           <w:p>
             <w:pPr>
@@ -4871,7 +4871,7 @@
         </w:tc>
         <w:tc>
           <w:tcPr>
-            <w:tcW w:w="1608" w:type="dxa"/>
+            <w:tcW w:w="1607" w:type="dxa"/>
           </w:tcPr>
           <w:p>
             <w:pPr>
@@ -5190,7 +5190,7 @@
         </w:tc>
         <w:tc>
           <w:tcPr>
-            <w:tcW w:w="1608" w:type="dxa"/>
+            <w:tcW w:w="1607" w:type="dxa"/>
           </w:tcPr>
           <w:p>
             <w:pPr>
@@ -5508,7 +5508,7 @@
         </w:tc>
         <w:tc>
           <w:tcPr>
-            <w:tcW w:w="1608" w:type="dxa"/>
+            <w:tcW w:w="1607" w:type="dxa"/>
           </w:tcPr>
           <w:p>
             <w:pPr>
@@ -5844,7 +5844,7 @@
         </w:tc>
         <w:tc>
           <w:tcPr>
-            <w:tcW w:w="1608" w:type="dxa"/>
+            <w:tcW w:w="1607" w:type="dxa"/>
           </w:tcPr>
           <w:p>
             <w:pPr>
@@ -6105,7 +6105,7 @@
         </w:tc>
         <w:tc>
           <w:tcPr>
-            <w:tcW w:w="1608" w:type="dxa"/>
+            <w:tcW w:w="1607" w:type="dxa"/>
           </w:tcPr>
           <w:p>
             <w:pPr>
@@ -6397,7 +6397,7 @@
         </w:tc>
         <w:tc>
           <w:tcPr>
-            <w:tcW w:w="1608" w:type="dxa"/>
+            <w:tcW w:w="1607" w:type="dxa"/>
           </w:tcPr>
           <w:p>
             <w:pPr>
@@ -6686,7 +6686,7 @@
         </w:tc>
         <w:tc>
           <w:tcPr>
-            <w:tcW w:w="1608" w:type="dxa"/>
+            <w:tcW w:w="1607" w:type="dxa"/>
           </w:tcPr>
           <w:p>
             <w:pPr>
@@ -7043,7 +7043,7 @@
         </w:tc>
         <w:tc>
           <w:tcPr>
-            <w:tcW w:w="1608" w:type="dxa"/>
+            <w:tcW w:w="1607" w:type="dxa"/>
           </w:tcPr>
           <w:p>
             <w:pPr>
@@ -7418,17 +7418,26 @@
         </w:tc>
         <w:tc>
           <w:tcPr>
-            <w:tcW w:w="1608" w:type="dxa"/>
-          </w:tcPr>
-          <w:p>
-            <w:pPr>
-              <w:rPr>
-                <w:rFonts w:cs="Arial"/>
-                <w:sz w:val="20"/>
-                <w:szCs w:val="20"/>
-                <w:lang w:val="es-419"/>
-              </w:rPr>
-            </w:pPr>
+            <w:tcW w:w="1607" w:type="dxa"/>
+          </w:tcPr>
+          <w:p>
+            <w:pPr>
+              <w:rPr>
+                <w:rFonts w:cs="Arial"/>
+                <w:sz w:val="20"/>
+                <w:szCs w:val="20"/>
+                <w:lang w:val="es-419"/>
+              </w:rPr>
+            </w:pPr>
+            <w:r>
+              <w:rPr>
+                <w:rFonts w:cs="Arial"/>
+                <w:sz w:val="20"/>
+                <w:szCs w:val="20"/>
+                <w:lang w:val="es-419"/>
+              </w:rPr>
+              <w:t>Ingresar cupón de descuento</w:t>
+            </w:r>
           </w:p>
         </w:tc>
         <w:tc>
@@ -7444,84 +7453,303 @@
                 <w:lang w:val="es-419"/>
               </w:rPr>
             </w:pPr>
-          </w:p>
-        </w:tc>
-        <w:tc>
-          <w:tcPr>
-            <w:tcW w:w="0" w:type="auto"/>
-          </w:tcPr>
-          <w:p>
-            <w:pPr>
-              <w:rPr>
-                <w:rFonts w:cs="Arial"/>
-                <w:sz w:val="20"/>
-                <w:szCs w:val="20"/>
-                <w:lang w:val="es-419"/>
-              </w:rPr>
-            </w:pPr>
-          </w:p>
-        </w:tc>
-        <w:tc>
-          <w:tcPr>
-            <w:tcW w:w="0" w:type="auto"/>
-          </w:tcPr>
-          <w:p>
-            <w:pPr>
-              <w:rPr>
-                <w:rFonts w:cs="Arial"/>
-                <w:sz w:val="20"/>
-                <w:szCs w:val="20"/>
-                <w:lang w:val="es-419"/>
-              </w:rPr>
-            </w:pPr>
-          </w:p>
-        </w:tc>
-        <w:tc>
-          <w:tcPr>
-            <w:tcW w:w="0" w:type="auto"/>
-          </w:tcPr>
-          <w:p>
-            <w:pPr>
-              <w:jc w:val="center"/>
-              <w:rPr>
-                <w:rFonts w:cs="Arial"/>
-                <w:sz w:val="20"/>
-                <w:szCs w:val="20"/>
-                <w:lang w:val="es-419"/>
-              </w:rPr>
-            </w:pPr>
-          </w:p>
-        </w:tc>
-        <w:tc>
-          <w:tcPr>
-            <w:tcW w:w="0" w:type="auto"/>
-          </w:tcPr>
-          <w:p>
-            <w:pPr>
-              <w:jc w:val="center"/>
-              <w:rPr>
-                <w:rFonts w:cs="Arial"/>
-                <w:sz w:val="20"/>
-                <w:szCs w:val="20"/>
-                <w:lang w:val="es-419"/>
-              </w:rPr>
-            </w:pPr>
-          </w:p>
-        </w:tc>
-        <w:tc>
-          <w:tcPr>
-            <w:tcW w:w="0" w:type="auto"/>
-          </w:tcPr>
-          <w:p>
-            <w:pPr>
-              <w:jc w:val="center"/>
-              <w:rPr>
-                <w:rFonts w:cs="Arial"/>
-                <w:sz w:val="20"/>
-                <w:szCs w:val="20"/>
-                <w:lang w:val="es-419"/>
-              </w:rPr>
-            </w:pPr>
+            <w:r>
+              <w:rPr>
+                <w:rFonts w:cs="Arial"/>
+                <w:sz w:val="20"/>
+                <w:szCs w:val="20"/>
+                <w:lang w:val="es-419"/>
+              </w:rPr>
+              <w:t>Opción de mostrar Listado:  0</w:t>
+            </w:r>
+          </w:p>
+          <w:p>
+            <w:pPr>
+              <w:rPr>
+                <w:rFonts w:cs="Arial"/>
+                <w:sz w:val="20"/>
+                <w:szCs w:val="20"/>
+                <w:lang w:val="es-419"/>
+              </w:rPr>
+            </w:pPr>
+            <w:r>
+              <w:rPr>
+                <w:rFonts w:cs="Arial"/>
+                <w:sz w:val="20"/>
+                <w:szCs w:val="20"/>
+                <w:lang w:val="es-419"/>
+              </w:rPr>
+              <w:t>Opción de Menú: 1.</w:t>
+            </w:r>
+          </w:p>
+          <w:p>
+            <w:pPr>
+              <w:rPr>
+                <w:rFonts w:cs="Arial"/>
+                <w:sz w:val="20"/>
+                <w:szCs w:val="20"/>
+                <w:lang w:val="es-419"/>
+              </w:rPr>
+            </w:pPr>
+            <w:r>
+              <w:rPr>
+                <w:rFonts w:cs="Arial"/>
+                <w:sz w:val="20"/>
+                <w:szCs w:val="20"/>
+                <w:lang w:val="es-419"/>
+              </w:rPr>
+              <w:lastRenderedPageBreak/>
+              <w:t>Código de Producto: 1</w:t>
+            </w:r>
+          </w:p>
+          <w:p>
+            <w:pPr>
+              <w:rPr>
+                <w:rFonts w:cs="Arial"/>
+                <w:sz w:val="20"/>
+                <w:szCs w:val="20"/>
+                <w:lang w:val="es-419"/>
+              </w:rPr>
+            </w:pPr>
+            <w:r>
+              <w:rPr>
+                <w:rFonts w:cs="Arial"/>
+                <w:sz w:val="20"/>
+                <w:szCs w:val="20"/>
+                <w:lang w:val="es-419"/>
+              </w:rPr>
+              <w:t>Cantidad deseada: 3</w:t>
+            </w:r>
+          </w:p>
+          <w:p>
+            <w:pPr>
+              <w:rPr>
+                <w:rFonts w:cs="Arial"/>
+                <w:sz w:val="20"/>
+                <w:szCs w:val="20"/>
+                <w:lang w:val="es-419"/>
+              </w:rPr>
+            </w:pPr>
+            <w:r>
+              <w:rPr>
+                <w:rFonts w:cs="Arial"/>
+                <w:sz w:val="20"/>
+                <w:szCs w:val="20"/>
+                <w:lang w:val="es-419"/>
+              </w:rPr>
+              <w:t>Opción de Menú: 3.</w:t>
+            </w:r>
+          </w:p>
+          <w:p>
+            <w:pPr>
+              <w:rPr>
+                <w:rFonts w:cs="Arial"/>
+                <w:sz w:val="20"/>
+                <w:szCs w:val="20"/>
+                <w:lang w:val="es-419"/>
+              </w:rPr>
+            </w:pPr>
+            <w:r>
+              <w:rPr>
+                <w:rFonts w:cs="Arial"/>
+                <w:sz w:val="20"/>
+                <w:szCs w:val="20"/>
+                <w:lang w:val="es-419"/>
+              </w:rPr>
+              <w:t>Opción de ingresar cupón:</w:t>
+            </w:r>
+          </w:p>
+          <w:p>
+            <w:pPr>
+              <w:rPr>
+                <w:rFonts w:cs="Arial"/>
+                <w:sz w:val="20"/>
+                <w:szCs w:val="20"/>
+                <w:lang w:val="es-419"/>
+              </w:rPr>
+            </w:pPr>
+            <w:r>
+              <w:rPr>
+                <w:rFonts w:cs="Arial"/>
+                <w:sz w:val="20"/>
+                <w:szCs w:val="20"/>
+                <w:lang w:val="es-419"/>
+              </w:rPr>
+              <w:t>0</w:t>
+            </w:r>
+          </w:p>
+          <w:p>
+            <w:pPr>
+              <w:rPr>
+                <w:rFonts w:cs="Arial"/>
+                <w:sz w:val="20"/>
+                <w:szCs w:val="20"/>
+                <w:lang w:val="es-419"/>
+              </w:rPr>
+            </w:pPr>
+            <w:r>
+              <w:rPr>
+                <w:rFonts w:cs="Arial"/>
+                <w:sz w:val="20"/>
+                <w:szCs w:val="20"/>
+                <w:lang w:val="es-419"/>
+              </w:rPr>
+              <w:t xml:space="preserve">Cupón de descuento: </w:t>
+            </w:r>
+          </w:p>
+          <w:p>
+            <w:pPr>
+              <w:rPr>
+                <w:rFonts w:cs="Arial"/>
+                <w:sz w:val="20"/>
+                <w:szCs w:val="20"/>
+                <w:lang w:val="es-419"/>
+              </w:rPr>
+            </w:pPr>
+            <w:r>
+              <w:rPr>
+                <w:rFonts w:cs="Arial"/>
+                <w:sz w:val="20"/>
+                <w:szCs w:val="20"/>
+                <w:lang w:val="es-419"/>
+              </w:rPr>
+              <w:t>21</w:t>
+            </w:r>
+          </w:p>
+        </w:tc>
+        <w:tc>
+          <w:tcPr>
+            <w:tcW w:w="0" w:type="auto"/>
+          </w:tcPr>
+          <w:p>
+            <w:pPr>
+              <w:rPr>
+                <w:rFonts w:cs="Arial"/>
+                <w:sz w:val="20"/>
+                <w:szCs w:val="20"/>
+                <w:lang w:val="es-419"/>
+              </w:rPr>
+            </w:pPr>
+            <w:r>
+              <w:rPr>
+                <w:rFonts w:cs="Arial"/>
+                <w:sz w:val="20"/>
+                <w:szCs w:val="20"/>
+                <w:lang w:val="es-419"/>
+              </w:rPr>
+              <w:lastRenderedPageBreak/>
+              <w:t>Debería verificar si el valor ingresado es una cadena de texto.</w:t>
+            </w:r>
+          </w:p>
+        </w:tc>
+        <w:tc>
+          <w:tcPr>
+            <w:tcW w:w="0" w:type="auto"/>
+          </w:tcPr>
+          <w:p>
+            <w:pPr>
+              <w:rPr>
+                <w:rFonts w:cs="Arial"/>
+                <w:sz w:val="20"/>
+                <w:szCs w:val="20"/>
+                <w:lang w:val="es-419"/>
+              </w:rPr>
+            </w:pPr>
+            <w:r>
+              <w:rPr>
+                <w:rFonts w:cs="Arial"/>
+                <w:sz w:val="20"/>
+                <w:szCs w:val="20"/>
+                <w:lang w:val="es-419"/>
+              </w:rPr>
+              <w:t xml:space="preserve">No se valida, el sistema continua la compra sin aplicar ningún descuento, ni </w:t>
+            </w:r>
+            <w:r>
+              <w:rPr>
+                <w:rFonts w:cs="Arial"/>
+                <w:sz w:val="20"/>
+                <w:szCs w:val="20"/>
+                <w:lang w:val="es-419"/>
+              </w:rPr>
+              <w:lastRenderedPageBreak/>
+              <w:t>informar de algún error</w:t>
+            </w:r>
+          </w:p>
+        </w:tc>
+        <w:tc>
+          <w:tcPr>
+            <w:tcW w:w="0" w:type="auto"/>
+          </w:tcPr>
+          <w:p>
+            <w:pPr>
+              <w:jc w:val="center"/>
+              <w:rPr>
+                <w:rFonts w:cs="Arial"/>
+                <w:sz w:val="20"/>
+                <w:szCs w:val="20"/>
+                <w:lang w:val="es-419"/>
+              </w:rPr>
+            </w:pPr>
+            <w:r>
+              <w:rPr>
+                <w:rFonts w:cs="Arial"/>
+                <w:sz w:val="20"/>
+                <w:szCs w:val="20"/>
+                <w:lang w:val="es-419"/>
+              </w:rPr>
+              <w:lastRenderedPageBreak/>
+              <w:t>Fallo</w:t>
+            </w:r>
+          </w:p>
+        </w:tc>
+        <w:tc>
+          <w:tcPr>
+            <w:tcW w:w="0" w:type="auto"/>
+          </w:tcPr>
+          <w:p>
+            <w:pPr>
+              <w:jc w:val="center"/>
+              <w:rPr>
+                <w:rFonts w:cs="Arial"/>
+                <w:sz w:val="20"/>
+                <w:szCs w:val="20"/>
+                <w:lang w:val="es-419"/>
+              </w:rPr>
+            </w:pPr>
+            <w:r>
+              <w:rPr>
+                <w:rFonts w:cs="Arial"/>
+                <w:sz w:val="20"/>
+                <w:szCs w:val="20"/>
+                <w:lang w:val="es-419"/>
+              </w:rPr>
+              <w:t>Integridad de datos</w:t>
+            </w:r>
+          </w:p>
+        </w:tc>
+        <w:tc>
+          <w:tcPr>
+            <w:tcW w:w="0" w:type="auto"/>
+          </w:tcPr>
+          <w:p>
+            <w:pPr>
+              <w:jc w:val="center"/>
+              <w:rPr>
+                <w:rFonts w:cs="Arial"/>
+                <w:sz w:val="20"/>
+                <w:szCs w:val="20"/>
+                <w:lang w:val="es-419"/>
+              </w:rPr>
+            </w:pPr>
+            <w:r>
+              <w:rPr>
+                <w:rFonts w:cs="Arial"/>
+                <w:sz w:val="20"/>
+                <w:szCs w:val="20"/>
+                <w:lang w:val="es-419"/>
+              </w:rPr>
+              <w:t>ALTO</w:t>
+            </w:r>
           </w:p>
         </w:tc>
       </w:tr>
@@ -7543,23 +7771,26 @@
               <w:rPr>
                 <w:lang w:val="es-419"/>
               </w:rPr>
+              <w:lastRenderedPageBreak/>
               <w:t>28</w:t>
             </w:r>
           </w:p>
         </w:tc>
         <w:tc>
           <w:tcPr>
-            <w:tcW w:w="1608" w:type="dxa"/>
-          </w:tcPr>
-          <w:p>
-            <w:pPr>
-              <w:rPr>
-                <w:rFonts w:cs="Arial"/>
-                <w:sz w:val="20"/>
-                <w:szCs w:val="20"/>
-                <w:lang w:val="es-419"/>
-              </w:rPr>
-            </w:pPr>
+            <w:tcW w:w="1607" w:type="dxa"/>
+          </w:tcPr>
+          <w:p>
+            <w:pPr>
+              <w:rPr>
+                <w:rFonts w:cs="Arial"/>
+                <w:sz w:val="20"/>
+                <w:szCs w:val="20"/>
+                <w:lang w:val="es-419"/>
+              </w:rPr>
+            </w:pPr>
+            <w:bookmarkStart w:id="0" w:name="_GoBack"/>
+            <w:bookmarkEnd w:id="0"/>
           </w:p>
         </w:tc>
         <w:tc>
@@ -7680,7 +7911,7 @@
         </w:tc>
         <w:tc>
           <w:tcPr>
-            <w:tcW w:w="1608" w:type="dxa"/>
+            <w:tcW w:w="1607" w:type="dxa"/>
           </w:tcPr>
           <w:p>
             <w:pPr>
@@ -7801,11 +8032,17 @@
                 <w:lang w:val="es-419"/>
               </w:rPr>
             </w:pPr>
-          </w:p>
-        </w:tc>
-        <w:tc>
-          <w:tcPr>
-            <w:tcW w:w="1608" w:type="dxa"/>
+            <w:r>
+              <w:rPr>
+                <w:lang w:val="es-419"/>
+              </w:rPr>
+              <w:t>30</w:t>
+            </w:r>
+          </w:p>
+        </w:tc>
+        <w:tc>
+          <w:tcPr>
+            <w:tcW w:w="1607" w:type="dxa"/>
           </w:tcPr>
           <w:p>
             <w:pPr>
@@ -7919,8 +8156,6 @@
           <w:lang w:val="es-419"/>
         </w:rPr>
       </w:pPr>
-      <w:bookmarkStart w:id="0" w:name="_GoBack"/>
-      <w:bookmarkEnd w:id="0"/>
     </w:p>
     <w:sectPr>
       <w:pgSz w:w="12240" w:h="15840"/>

</xml_diff>

<commit_message>
Se agregaron  tests unitarios
</commit_message>
<xml_diff>
--- a/TP_Integrador/Pruebas De Aceptacion.docx
+++ b/TP_Integrador/Pruebas De Aceptacion.docx
@@ -7789,8 +7789,15 @@
                 <w:lang w:val="es-419"/>
               </w:rPr>
             </w:pPr>
-            <w:bookmarkStart w:id="0" w:name="_GoBack"/>
-            <w:bookmarkEnd w:id="0"/>
+            <w:r>
+              <w:rPr>
+                <w:rFonts w:cs="Arial"/>
+                <w:sz w:val="20"/>
+                <w:szCs w:val="20"/>
+                <w:lang w:val="es-419"/>
+              </w:rPr>
+              <w:t>Elegir opción de mostrar listado de productos</w:t>
+            </w:r>
           </w:p>
         </w:tc>
         <w:tc>
@@ -7806,36 +7813,117 @@
                 <w:lang w:val="es-419"/>
               </w:rPr>
             </w:pPr>
-          </w:p>
-        </w:tc>
-        <w:tc>
-          <w:tcPr>
-            <w:tcW w:w="0" w:type="auto"/>
-          </w:tcPr>
-          <w:p>
-            <w:pPr>
-              <w:rPr>
-                <w:rFonts w:cs="Arial"/>
-                <w:sz w:val="20"/>
-                <w:szCs w:val="20"/>
-                <w:lang w:val="es-419"/>
-              </w:rPr>
-            </w:pPr>
-          </w:p>
-        </w:tc>
-        <w:tc>
-          <w:tcPr>
-            <w:tcW w:w="0" w:type="auto"/>
-          </w:tcPr>
-          <w:p>
-            <w:pPr>
-              <w:rPr>
-                <w:rFonts w:cs="Arial"/>
-                <w:sz w:val="20"/>
-                <w:szCs w:val="20"/>
-                <w:lang w:val="es-419"/>
-              </w:rPr>
-            </w:pPr>
+            <w:r>
+              <w:rPr>
+                <w:rFonts w:cs="Arial"/>
+                <w:sz w:val="20"/>
+                <w:szCs w:val="20"/>
+                <w:lang w:val="es-419"/>
+              </w:rPr>
+              <w:t>Opció</w:t>
+            </w:r>
+            <w:r>
+              <w:rPr>
+                <w:rFonts w:cs="Arial"/>
+                <w:sz w:val="20"/>
+                <w:szCs w:val="20"/>
+                <w:lang w:val="es-419"/>
+              </w:rPr>
+              <w:t xml:space="preserve">n: </w:t>
+            </w:r>
+            <w:r>
+              <w:rPr>
+                <w:rFonts w:cs="Arial"/>
+                <w:sz w:val="20"/>
+                <w:szCs w:val="20"/>
+                <w:lang w:val="es-419"/>
+              </w:rPr>
+              <w:t>0</w:t>
+            </w:r>
+          </w:p>
+        </w:tc>
+        <w:tc>
+          <w:tcPr>
+            <w:tcW w:w="0" w:type="auto"/>
+          </w:tcPr>
+          <w:p>
+            <w:pPr>
+              <w:rPr>
+                <w:rFonts w:cs="Arial"/>
+                <w:sz w:val="20"/>
+                <w:szCs w:val="20"/>
+                <w:lang w:val="es-419"/>
+              </w:rPr>
+            </w:pPr>
+            <w:r>
+              <w:rPr>
+                <w:rFonts w:cs="Arial"/>
+                <w:sz w:val="20"/>
+                <w:szCs w:val="20"/>
+                <w:lang w:val="es-419"/>
+              </w:rPr>
+              <w:t>Debería mo</w:t>
+            </w:r>
+            <w:r>
+              <w:rPr>
+                <w:rFonts w:cs="Arial"/>
+                <w:sz w:val="20"/>
+                <w:szCs w:val="20"/>
+                <w:lang w:val="es-419"/>
+              </w:rPr>
+              <w:t>stra</w:t>
+            </w:r>
+            <w:r>
+              <w:rPr>
+                <w:rFonts w:cs="Arial"/>
+                <w:sz w:val="20"/>
+                <w:szCs w:val="20"/>
+                <w:lang w:val="es-419"/>
+              </w:rPr>
+              <w:t>r el</w:t>
+            </w:r>
+            <w:r>
+              <w:rPr>
+                <w:rFonts w:cs="Arial"/>
+                <w:sz w:val="20"/>
+                <w:szCs w:val="20"/>
+                <w:lang w:val="es-419"/>
+              </w:rPr>
+              <w:t xml:space="preserve"> Listado de todos los productos</w:t>
+            </w:r>
+            <w:r>
+              <w:rPr>
+                <w:rFonts w:cs="Arial"/>
+                <w:sz w:val="20"/>
+                <w:szCs w:val="20"/>
+                <w:lang w:val="es-419"/>
+              </w:rPr>
+              <w:t>.</w:t>
+            </w:r>
+          </w:p>
+        </w:tc>
+        <w:tc>
+          <w:tcPr>
+            <w:tcW w:w="0" w:type="auto"/>
+          </w:tcPr>
+          <w:p>
+            <w:pPr>
+              <w:rPr>
+                <w:rFonts w:cs="Arial"/>
+                <w:sz w:val="20"/>
+                <w:szCs w:val="20"/>
+                <w:lang w:val="es-419"/>
+              </w:rPr>
+            </w:pPr>
+            <w:r>
+              <w:rPr>
+                <w:rFonts w:cs="Arial"/>
+                <w:sz w:val="20"/>
+                <w:szCs w:val="20"/>
+                <w:lang w:val="es-419"/>
+              </w:rPr>
+              <w:t>Muestra el listado de productos, pero el apartado de producto, esta desplazado</w:t>
+            </w:r>
           </w:p>
         </w:tc>
         <w:tc>
@@ -7852,6 +7940,15 @@
                 <w:lang w:val="es-419"/>
               </w:rPr>
             </w:pPr>
+            <w:r>
+              <w:rPr>
+                <w:rFonts w:cs="Arial"/>
+                <w:sz w:val="20"/>
+                <w:szCs w:val="20"/>
+                <w:lang w:val="es-419"/>
+              </w:rPr>
+              <w:t>Fallo</w:t>
+            </w:r>
           </w:p>
         </w:tc>
         <w:tc>
@@ -7868,6 +7965,15 @@
                 <w:lang w:val="es-419"/>
               </w:rPr>
             </w:pPr>
+            <w:r>
+              <w:rPr>
+                <w:rFonts w:cs="Arial"/>
+                <w:sz w:val="20"/>
+                <w:szCs w:val="20"/>
+                <w:lang w:val="es-419"/>
+              </w:rPr>
+              <w:t>Interfaz de usuario</w:t>
+            </w:r>
           </w:p>
         </w:tc>
         <w:tc>
@@ -7884,6 +7990,15 @@
                 <w:lang w:val="es-419"/>
               </w:rPr>
             </w:pPr>
+            <w:r>
+              <w:rPr>
+                <w:rFonts w:cs="Arial"/>
+                <w:sz w:val="20"/>
+                <w:szCs w:val="20"/>
+                <w:lang w:val="es-419"/>
+              </w:rPr>
+              <w:t>BAJO</w:t>
+            </w:r>
           </w:p>
         </w:tc>
       </w:tr>
@@ -8156,6 +8271,8 @@
           <w:lang w:val="es-419"/>
         </w:rPr>
       </w:pPr>
+      <w:bookmarkStart w:id="0" w:name="_GoBack"/>
+      <w:bookmarkEnd w:id="0"/>
     </w:p>
     <w:sectPr>
       <w:pgSz w:w="12240" w:h="15840"/>

</xml_diff>